<commit_message>
Add footer and desc
Updated BTG description. Also added a footer with the link to the
updated version.
</commit_message>
<xml_diff>
--- a/Nicholas_Kell_Resume.docx
+++ b/Nicholas_Kell_Resume.docx
@@ -251,7 +251,55 @@
         <w:rPr>
           <w:rtl w:val="0"/>
         </w:rPr>
-        <w:t>Led multiple projects through conception to deployment. Write object oriented software for Linux x86 and Atmel micro-controllers in an FDD agile environment. Use C/C++, Python and BASH, MySQL, JavaScript, HTML as well as other languages and technologies as needed. Develop new designs, working closely with field testing to improve the current product and/or an older designed product. Deploy all Linux servers used for telemetry and real time reporting of products during the product lifecycle.  Working with and aiding electrical engineers and mechanical engineers to integrate systems. Help creating the QA process for software and hardware systems. Use Arduino, Raspberry Pi and other pieces of hardware for prototyping. Designing electrical circuits for proof of concepts.</w:t>
+        <w:t xml:space="preserve">Led multiple projects through conception to deployment. Write object oriented software for Linux x86 and Atmel micro-controllers in an FDD agile environment. Use C/C++, as well as other languages and technologies as needed. </w:t>
+      </w:r>
+      <w:r>
+        <w:rPr>
+          <w:rtl w:val="0"/>
+        </w:rPr>
+        <w:t xml:space="preserve">Explore new technologies. </w:t>
+      </w:r>
+      <w:r>
+        <w:rPr>
+          <w:rtl w:val="0"/>
+        </w:rPr>
+        <w:t>Develop new designs, working closely with field testing to improve the current product and/or an older designed product. D</w:t>
+      </w:r>
+      <w:r>
+        <w:rPr>
+          <w:rtl w:val="0"/>
+        </w:rPr>
+        <w:t>evelop and d</w:t>
+      </w:r>
+      <w:r>
+        <w:rPr>
+          <w:rtl w:val="0"/>
+        </w:rPr>
+        <w:t xml:space="preserve">eploy Linux servers used for telemetry and real time reporting of products during the product lifecycle.  Work with and aiding electrical engineers and mechanical engineers to integrate systems. Help creating the QA process for software and hardware systems. Use Arduino, Raspberry Pi and other pieces of hardware for prototyping. </w:t>
+      </w:r>
+      <w:r>
+        <w:rPr>
+          <w:rtl w:val="0"/>
+        </w:rPr>
+        <w:t>Design</w:t>
+      </w:r>
+      <w:r>
+        <w:rPr>
+          <w:rtl w:val="0"/>
+        </w:rPr>
+        <w:t xml:space="preserve"> </w:t>
+      </w:r>
+      <w:r>
+        <w:rPr>
+          <w:rtl w:val="0"/>
+        </w:rPr>
+        <w:t xml:space="preserve">simple </w:t>
+      </w:r>
+      <w:r>
+        <w:rPr>
+          <w:rtl w:val="0"/>
+        </w:rPr>
+        <w:t>electrical circuits for proof of concepts.</w:t>
       </w:r>
     </w:p>
     <w:p>
@@ -746,11 +794,6 @@
       <w:pPr>
         <w:pStyle w:val="Heading 2 A"/>
         <w:bidi w:val="0"/>
-        <w:rPr>
-          <w:rFonts w:ascii="Lucida Calligraphy" w:cs="Lucida Calligraphy" w:hAnsi="Lucida Calligraphy" w:eastAsia="Lucida Calligraphy"/>
-          <w:i w:val="0"/>
-          <w:iCs w:val="0"/>
-        </w:rPr>
       </w:pPr>
       <w:r>
         <w:rPr>
@@ -784,9 +827,7 @@
       </w:pPr>
       <w:r>
         <w:rPr>
-          <w:rFonts w:ascii="Helvetica" w:hAnsi="Helvetica" w:hint="default"/>
-          <w:i w:val="1"/>
-          <w:iCs w:val="1"/>
+          <w:rFonts w:ascii="Lucida Calligraphy" w:hAnsi="Lucida Calligraphy" w:hint="default"/>
           <w:sz w:val="26"/>
           <w:szCs w:val="26"/>
           <w:rtl w:val="0"/>
@@ -796,9 +837,7 @@
       </w:r>
       <w:r>
         <w:rPr>
-          <w:rFonts w:ascii="Helvetica" w:hAnsi="Helvetica"/>
-          <w:i w:val="1"/>
-          <w:iCs w:val="1"/>
+          <w:rFonts w:ascii="Lucida Calligraphy" w:hAnsi="Lucida Calligraphy"/>
           <w:sz w:val="26"/>
           <w:szCs w:val="26"/>
           <w:rtl w:val="0"/>
@@ -810,16 +849,6 @@
     <w:p>
       <w:pPr>
         <w:pStyle w:val="Normal.0"/>
-        <w:spacing w:before="3"/>
-        <w:rPr>
-          <w:sz w:val="11"/>
-          <w:szCs w:val="11"/>
-        </w:rPr>
-      </w:pPr>
-    </w:p>
-    <w:p>
-      <w:pPr>
-        <w:pStyle w:val="Normal.0"/>
         <w:rPr>
           <w:sz w:val="20"/>
           <w:szCs w:val="20"/>
@@ -856,25 +885,25 @@
       </w:pPr>
       <w:r>
         <w:rPr>
-          <w:rStyle w:val="Hyperlink.0"/>
+          <w:rStyle w:val="Hyperlink.1"/>
         </w:rPr>
         <w:fldChar w:fldCharType="begin" w:fldLock="0"/>
       </w:r>
       <w:r>
         <w:rPr>
-          <w:rStyle w:val="Hyperlink.0"/>
+          <w:rStyle w:val="Hyperlink.1"/>
         </w:rPr>
         <w:instrText xml:space="preserve"> HYPERLINK "http://www.linkedin.com/in/nicholaskell"</w:instrText>
       </w:r>
       <w:r>
         <w:rPr>
-          <w:rStyle w:val="Hyperlink.0"/>
+          <w:rStyle w:val="Hyperlink.1"/>
         </w:rPr>
         <w:fldChar w:fldCharType="separate" w:fldLock="0"/>
       </w:r>
       <w:r>
         <w:rPr>
-          <w:rStyle w:val="Hyperlink.0"/>
+          <w:rStyle w:val="Hyperlink.1"/>
           <w:rtl w:val="0"/>
           <w:lang w:val="en-US"/>
         </w:rPr>
@@ -892,25 +921,25 @@
       </w:pPr>
       <w:r>
         <w:rPr>
-          <w:rStyle w:val="Link"/>
+          <w:rStyle w:val="Hyperlink.0"/>
         </w:rPr>
         <w:fldChar w:fldCharType="begin" w:fldLock="0"/>
       </w:r>
       <w:r>
         <w:rPr>
-          <w:rStyle w:val="Link"/>
+          <w:rStyle w:val="Hyperlink.0"/>
         </w:rPr>
         <w:instrText xml:space="preserve"> HYPERLINK "mailto:nick.t.kell@gmail.com?subject="</w:instrText>
       </w:r>
       <w:r>
         <w:rPr>
-          <w:rStyle w:val="Link"/>
+          <w:rStyle w:val="Hyperlink.0"/>
         </w:rPr>
         <w:fldChar w:fldCharType="separate" w:fldLock="0"/>
       </w:r>
       <w:r>
         <w:rPr>
-          <w:rStyle w:val="Link"/>
+          <w:rStyle w:val="Hyperlink.0"/>
           <w:rtl w:val="0"/>
           <w:lang w:val="en-US"/>
         </w:rPr>
@@ -920,49 +949,7 @@
         <w:rPr/>
         <w:fldChar w:fldCharType="end" w:fldLock="0"/>
       </w:r>
-    </w:p>
-    <w:p>
-      <w:pPr>
-        <w:pStyle w:val="Normal.0"/>
-        <w:jc w:val="right"/>
-      </w:pPr>
-      <w:r>
-        <w:rPr>
-          <w:rtl w:val="0"/>
-          <w:lang w:val="en-US"/>
-        </w:rPr>
-        <w:t xml:space="preserve">Updated version can be found: </w:t>
-      </w:r>
-      <w:r>
-        <w:rPr>
-          <w:rStyle w:val="Link"/>
-        </w:rPr>
-        <w:fldChar w:fldCharType="begin" w:fldLock="0"/>
-      </w:r>
-      <w:r>
-        <w:rPr>
-          <w:rStyle w:val="Link"/>
-        </w:rPr>
-        <w:instrText xml:space="preserve"> HYPERLINK "https://github.com/nicholaskell/resume"</w:instrText>
-      </w:r>
-      <w:r>
-        <w:rPr>
-          <w:rStyle w:val="Link"/>
-        </w:rPr>
-        <w:fldChar w:fldCharType="separate" w:fldLock="0"/>
-      </w:r>
-      <w:r>
-        <w:rPr>
-          <w:rStyle w:val="Link"/>
-          <w:rtl w:val="0"/>
-          <w:lang w:val="en-US"/>
-        </w:rPr>
-        <w:t>https://github.com/nicholaskell/resume</w:t>
-      </w:r>
-      <w:r>
-        <w:rPr/>
-        <w:fldChar w:fldCharType="end" w:fldLock="0"/>
-      </w:r>
+      <w:r/>
     </w:p>
     <w:sectPr>
       <w:headerReference w:type="default" r:id="rId5"/>
@@ -979,10 +966,46 @@
 <w:ftr xmlns:r="http://schemas.openxmlformats.org/officeDocument/2006/relationships" xmlns:wp="http://schemas.openxmlformats.org/drawingml/2006/wordprocessingDrawing" xmlns:w="http://schemas.openxmlformats.org/wordprocessingml/2006/main" xmlns:w10="urn:schemas-microsoft-com:office:word" xmlns:w14="http://schemas.microsoft.com/office/word/2010/wordml" xmlns:wps="http://schemas.microsoft.com/office/word/2010/wordprocessingShape" xmlns:wpg="http://schemas.microsoft.com/office/word/2010/wordprocessingGroup" xmlns:mc="http://schemas.openxmlformats.org/markup-compatibility/2006" xmlns:v="urn:schemas-microsoft-com:vml" xmlns:o="urn:schemas-microsoft-com:office:office" mc:Ignorable="w14">
   <w:p>
     <w:pPr>
-      <w:pStyle w:val="Header &amp; Footer"/>
-      <w:bidi w:val="0"/>
+      <w:pStyle w:val="Normal.0"/>
+      <w:jc w:val="center"/>
     </w:pPr>
-    <w:r/>
+    <w:r>
+      <w:rPr>
+        <w:rtl w:val="0"/>
+        <w:lang w:val="en-US"/>
+      </w:rPr>
+      <w:t xml:space="preserve">Nov. 2016 - Updated version can be found: </w:t>
+    </w:r>
+    <w:r>
+      <w:rPr>
+        <w:rStyle w:val="Hyperlink.0"/>
+      </w:rPr>
+      <w:fldChar w:fldCharType="begin" w:fldLock="0"/>
+    </w:r>
+    <w:r>
+      <w:rPr>
+        <w:rStyle w:val="Hyperlink.0"/>
+      </w:rPr>
+      <w:instrText xml:space="preserve"> HYPERLINK "https://github.com/nicholaskell/resume"</w:instrText>
+    </w:r>
+    <w:r>
+      <w:rPr>
+        <w:rStyle w:val="Hyperlink.0"/>
+      </w:rPr>
+      <w:fldChar w:fldCharType="separate" w:fldLock="0"/>
+    </w:r>
+    <w:r>
+      <w:rPr>
+        <w:rStyle w:val="Hyperlink.0"/>
+        <w:rtl w:val="0"/>
+        <w:lang w:val="en-US"/>
+      </w:rPr>
+      <w:t>https://github.com/nicholaskell/resume</w:t>
+    </w:r>
+    <w:r>
+      <w:rPr/>
+      <w:fldChar w:fldCharType="end" w:fldLock="0"/>
+    </w:r>
   </w:p>
 </w:ftr>
 </file>
@@ -1184,6 +1207,15 @@
       <w:lang w:val="en-US"/>
     </w:rPr>
   </w:style>
+  <w:style w:type="character" w:styleId="Hyperlink.0">
+    <w:name w:val="Hyperlink.0"/>
+    <w:basedOn w:val="Hyperlink"/>
+    <w:next w:val="Hyperlink.0"/>
+    <w:rPr>
+      <w:color w:val="000099"/>
+      <w:u w:val="single"/>
+    </w:rPr>
+  </w:style>
   <w:style w:type="paragraph" w:styleId="Body Text">
     <w:name w:val="Body Text"/>
     <w:next w:val="Body Text"/>
@@ -1277,11 +1309,11 @@
       <w:outlineLvl w:val="2"/>
     </w:pPr>
     <w:rPr>
-      <w:rFonts w:ascii="Helvetica" w:cs="Arial Unicode MS" w:hAnsi="Helvetica" w:eastAsia="Arial Unicode MS" w:hint="default"/>
+      <w:rFonts w:ascii="Lucida Calligraphy" w:cs="Arial Unicode MS" w:hAnsi="Lucida Calligraphy" w:eastAsia="Arial Unicode MS" w:hint="default"/>
       <w:b w:val="0"/>
       <w:bCs w:val="0"/>
-      <w:i w:val="1"/>
-      <w:iCs w:val="1"/>
+      <w:i w:val="0"/>
+      <w:iCs w:val="0"/>
       <w:caps w:val="0"/>
       <w:smallCaps w:val="0"/>
       <w:strike w:val="0"/>
@@ -1298,17 +1330,10 @@
       <w:lang w:val="en-US"/>
     </w:rPr>
   </w:style>
-  <w:style w:type="character" w:styleId="Link">
-    <w:name w:val="Link"/>
-    <w:rPr>
-      <w:color w:val="000099"/>
-      <w:u w:val="single"/>
-    </w:rPr>
-  </w:style>
-  <w:style w:type="character" w:styleId="Hyperlink.0">
-    <w:name w:val="Hyperlink.0"/>
-    <w:basedOn w:val="Link"/>
-    <w:next w:val="Hyperlink.0"/>
+  <w:style w:type="character" w:styleId="Hyperlink.1">
+    <w:name w:val="Hyperlink.1"/>
+    <w:basedOn w:val="Hyperlink.0"/>
+    <w:next w:val="Hyperlink.1"/>
     <w:rPr>
       <w:rFonts w:ascii="Gill Sans" w:cs="Gill Sans" w:hAnsi="Gill Sans" w:eastAsia="Gill Sans"/>
       <w:color w:val="011ea9"/>

</xml_diff>